<commit_message>
after modification of ecommerce dbs
</commit_message>
<xml_diff>
--- a/day4-5 database whole/Mongodb for ecommerce.docx
+++ b/day4-5 database whole/Mongodb for ecommerce.docx
@@ -54,16 +54,17 @@
         </w:drawing>
       </w:r>
     </w:p>
+    <w:p/>
     <w:p>
       <w:r>
         <w:rPr>
           <w:noProof/>
         </w:rPr>
         <w:drawing>
-          <wp:inline distT="0" distB="0" distL="0" distR="0" wp14:anchorId="1B96106A" wp14:editId="680BEFC9">
-            <wp:extent cx="3562350" cy="1775199"/>
+          <wp:inline distT="0" distB="0" distL="0" distR="0" wp14:anchorId="73CCF421" wp14:editId="1F34FED4">
+            <wp:extent cx="4305300" cy="1588507"/>
             <wp:effectExtent l="0" t="0" r="0" b="0"/>
-            <wp:docPr id="2" name="Picture 2"/>
+            <wp:docPr id="7" name="Picture 7"/>
             <wp:cNvGraphicFramePr>
               <a:graphicFrameLocks xmlns:a="http://schemas.openxmlformats.org/drawingml/2006/main" noChangeAspect="1"/>
             </wp:cNvGraphicFramePr>
@@ -83,7 +84,7 @@
                   <pic:spPr>
                     <a:xfrm>
                       <a:off x="0" y="0"/>
-                      <a:ext cx="3649615" cy="1818685"/>
+                      <a:ext cx="4313102" cy="1591386"/>
                     </a:xfrm>
                     <a:prstGeom prst="rect">
                       <a:avLst/>
@@ -102,10 +103,10 @@
           <w:noProof/>
         </w:rPr>
         <w:drawing>
-          <wp:inline distT="0" distB="0" distL="0" distR="0" wp14:anchorId="27E8EACC" wp14:editId="48B39B44">
-            <wp:extent cx="3621355" cy="1651000"/>
-            <wp:effectExtent l="0" t="0" r="0" b="6350"/>
-            <wp:docPr id="3" name="Picture 3"/>
+          <wp:inline distT="0" distB="0" distL="0" distR="0" wp14:anchorId="170DB52D" wp14:editId="762C1F2F">
+            <wp:extent cx="2565400" cy="985535"/>
+            <wp:effectExtent l="0" t="0" r="6350" b="5080"/>
+            <wp:docPr id="8" name="Picture 8"/>
             <wp:cNvGraphicFramePr>
               <a:graphicFrameLocks xmlns:a="http://schemas.openxmlformats.org/drawingml/2006/main" noChangeAspect="1"/>
             </wp:cNvGraphicFramePr>
@@ -125,7 +126,7 @@
                   <pic:spPr>
                     <a:xfrm>
                       <a:off x="0" y="0"/>
-                      <a:ext cx="3679710" cy="1677605"/>
+                      <a:ext cx="2590020" cy="994993"/>
                     </a:xfrm>
                     <a:prstGeom prst="rect">
                       <a:avLst/>
@@ -138,6 +139,7 @@
         </w:drawing>
       </w:r>
     </w:p>
+    <w:p/>
     <w:p>
       <w:pPr>
         <w:pStyle w:val="ListParagraph"/>
@@ -157,10 +159,10 @@
           <w:noProof/>
         </w:rPr>
         <w:drawing>
-          <wp:inline distT="0" distB="0" distL="0" distR="0" wp14:anchorId="3A7CEB9A" wp14:editId="7F0720A1">
-            <wp:extent cx="5943600" cy="4215765"/>
+          <wp:inline distT="0" distB="0" distL="0" distR="0" wp14:anchorId="6E0AC646" wp14:editId="6EA33923">
+            <wp:extent cx="5943600" cy="2895600"/>
             <wp:effectExtent l="0" t="0" r="0" b="0"/>
-            <wp:docPr id="4" name="Picture 4"/>
+            <wp:docPr id="9" name="Picture 9"/>
             <wp:cNvGraphicFramePr>
               <a:graphicFrameLocks xmlns:a="http://schemas.openxmlformats.org/drawingml/2006/main" noChangeAspect="1"/>
             </wp:cNvGraphicFramePr>
@@ -180,7 +182,7 @@
                   <pic:spPr>
                     <a:xfrm>
                       <a:off x="0" y="0"/>
-                      <a:ext cx="5943600" cy="4215765"/>
+                      <a:ext cx="5943600" cy="2895600"/>
                     </a:xfrm>
                     <a:prstGeom prst="rect">
                       <a:avLst/>
@@ -206,36 +208,16 @@
         <w:t>Get product details by particular variant id</w:t>
       </w:r>
     </w:p>
-    <w:p/>
-    <w:p/>
-    <w:p>
-      <w:pPr>
-        <w:pStyle w:val="ListParagraph"/>
-        <w:numPr>
-          <w:ilvl w:val="0"/>
-          <w:numId w:val="1"/>
-        </w:numPr>
-      </w:pPr>
-      <w:r>
-        <w:t>Write a query to insert a vari</w:t>
-      </w:r>
-      <w:r>
-        <w:t>a</w:t>
-      </w:r>
-      <w:r>
-        <w:t>nt inside a product</w:t>
-      </w:r>
-    </w:p>
     <w:p>
       <w:r>
         <w:rPr>
           <w:noProof/>
         </w:rPr>
         <w:drawing>
-          <wp:inline distT="0" distB="0" distL="0" distR="0" wp14:anchorId="6013CF72" wp14:editId="12F66B5F">
-            <wp:extent cx="5943600" cy="1014730"/>
-            <wp:effectExtent l="0" t="0" r="0" b="0"/>
-            <wp:docPr id="5" name="Picture 5"/>
+          <wp:inline distT="0" distB="0" distL="0" distR="0" wp14:anchorId="259062AD" wp14:editId="23177809">
+            <wp:extent cx="5943600" cy="4114165"/>
+            <wp:effectExtent l="0" t="0" r="0" b="635"/>
+            <wp:docPr id="10" name="Picture 10"/>
             <wp:cNvGraphicFramePr>
               <a:graphicFrameLocks xmlns:a="http://schemas.openxmlformats.org/drawingml/2006/main" noChangeAspect="1"/>
             </wp:cNvGraphicFramePr>
@@ -255,7 +237,7 @@
                   <pic:spPr>
                     <a:xfrm>
                       <a:off x="0" y="0"/>
-                      <a:ext cx="5943600" cy="1014730"/>
+                      <a:ext cx="5943600" cy="4114165"/>
                     </a:xfrm>
                     <a:prstGeom prst="rect">
                       <a:avLst/>
@@ -269,58 +251,16 @@
       </w:r>
     </w:p>
     <w:p>
-      <w:pPr>
-        <w:pStyle w:val="ListParagraph"/>
-        <w:numPr>
-          <w:ilvl w:val="0"/>
-          <w:numId w:val="1"/>
-        </w:numPr>
-      </w:pPr>
-      <w:r>
-        <w:t>Get media of a particular variant</w:t>
-      </w:r>
-    </w:p>
-    <w:p>
-      <w:pPr>
-        <w:pStyle w:val="ListParagraph"/>
-      </w:pPr>
-    </w:p>
-    <w:p/>
-    <w:p>
-      <w:pPr>
-        <w:pStyle w:val="ListParagraph"/>
-        <w:numPr>
-          <w:ilvl w:val="0"/>
-          <w:numId w:val="1"/>
-        </w:numPr>
-      </w:pPr>
-      <w:r>
-        <w:t>Get average rating of a product by id</w:t>
-      </w:r>
-    </w:p>
-    <w:p/>
-    <w:p>
-      <w:pPr>
-        <w:pStyle w:val="ListParagraph"/>
-        <w:numPr>
-          <w:ilvl w:val="0"/>
-          <w:numId w:val="1"/>
-        </w:numPr>
-      </w:pPr>
-      <w:r>
-        <w:t>Fetch all order by customer id</w:t>
-      </w:r>
-    </w:p>
-    <w:p>
       <w:r>
         <w:rPr>
           <w:noProof/>
         </w:rPr>
+        <w:lastRenderedPageBreak/>
         <w:drawing>
-          <wp:inline distT="0" distB="0" distL="0" distR="0" wp14:anchorId="329F937B" wp14:editId="11F6FE75">
-            <wp:extent cx="5943600" cy="2902585"/>
-            <wp:effectExtent l="0" t="0" r="0" b="0"/>
-            <wp:docPr id="6" name="Picture 6"/>
+          <wp:inline distT="0" distB="0" distL="0" distR="0" wp14:anchorId="33D7AE56" wp14:editId="40EE74D1">
+            <wp:extent cx="5943600" cy="3578860"/>
+            <wp:effectExtent l="0" t="0" r="0" b="2540"/>
+            <wp:docPr id="11" name="Picture 11"/>
             <wp:cNvGraphicFramePr>
               <a:graphicFrameLocks xmlns:a="http://schemas.openxmlformats.org/drawingml/2006/main" noChangeAspect="1"/>
             </wp:cNvGraphicFramePr>
@@ -340,7 +280,7 @@
                   <pic:spPr>
                     <a:xfrm>
                       <a:off x="0" y="0"/>
-                      <a:ext cx="5943600" cy="2902585"/>
+                      <a:ext cx="5943600" cy="3578860"/>
                     </a:xfrm>
                     <a:prstGeom prst="rect">
                       <a:avLst/>
@@ -363,10 +303,51 @@
         </w:numPr>
       </w:pPr>
       <w:r>
-        <w:t>Get total number of sales by product Id</w:t>
-      </w:r>
-    </w:p>
-    <w:p/>
+        <w:t>Write a query to insert a variant inside a product</w:t>
+      </w:r>
+    </w:p>
+    <w:p>
+      <w:r>
+        <w:rPr>
+          <w:noProof/>
+        </w:rPr>
+        <w:drawing>
+          <wp:inline distT="0" distB="0" distL="0" distR="0" wp14:anchorId="7FFE6C63" wp14:editId="52982407">
+            <wp:extent cx="5943600" cy="203835"/>
+            <wp:effectExtent l="0" t="0" r="0" b="5715"/>
+            <wp:docPr id="12" name="Picture 12"/>
+            <wp:cNvGraphicFramePr>
+              <a:graphicFrameLocks xmlns:a="http://schemas.openxmlformats.org/drawingml/2006/main" noChangeAspect="1"/>
+            </wp:cNvGraphicFramePr>
+            <a:graphic xmlns:a="http://schemas.openxmlformats.org/drawingml/2006/main">
+              <a:graphicData uri="http://schemas.openxmlformats.org/drawingml/2006/picture">
+                <pic:pic xmlns:pic="http://schemas.openxmlformats.org/drawingml/2006/picture">
+                  <pic:nvPicPr>
+                    <pic:cNvPr id="1" name=""/>
+                    <pic:cNvPicPr/>
+                  </pic:nvPicPr>
+                  <pic:blipFill>
+                    <a:blip r:embed="rId11"/>
+                    <a:stretch>
+                      <a:fillRect/>
+                    </a:stretch>
+                  </pic:blipFill>
+                  <pic:spPr>
+                    <a:xfrm>
+                      <a:off x="0" y="0"/>
+                      <a:ext cx="5943600" cy="203835"/>
+                    </a:xfrm>
+                    <a:prstGeom prst="rect">
+                      <a:avLst/>
+                    </a:prstGeom>
+                  </pic:spPr>
+                </pic:pic>
+              </a:graphicData>
+            </a:graphic>
+          </wp:inline>
+        </w:drawing>
+      </w:r>
+    </w:p>
     <w:p>
       <w:pPr>
         <w:pStyle w:val="ListParagraph"/>
@@ -376,19 +357,227 @@
         </w:numPr>
       </w:pPr>
       <w:r>
-        <w:t xml:space="preserve">Get total number of </w:t>
-      </w:r>
-      <w:r>
-        <w:t>sales values</w:t>
-      </w:r>
-      <w:r>
-        <w:t xml:space="preserve"> for over</w:t>
-      </w:r>
-      <w:r>
-        <w:t>-</w:t>
-      </w:r>
-      <w:r>
-        <w:t>all company</w:t>
+        <w:t>Get media of a particular variant</w:t>
+      </w:r>
+    </w:p>
+    <w:p>
+      <w:r>
+        <w:rPr>
+          <w:noProof/>
+        </w:rPr>
+        <w:drawing>
+          <wp:inline distT="0" distB="0" distL="0" distR="0" wp14:anchorId="38E08B64" wp14:editId="0E441905">
+            <wp:extent cx="5943600" cy="2195195"/>
+            <wp:effectExtent l="0" t="0" r="0" b="0"/>
+            <wp:docPr id="13" name="Picture 13"/>
+            <wp:cNvGraphicFramePr>
+              <a:graphicFrameLocks xmlns:a="http://schemas.openxmlformats.org/drawingml/2006/main" noChangeAspect="1"/>
+            </wp:cNvGraphicFramePr>
+            <a:graphic xmlns:a="http://schemas.openxmlformats.org/drawingml/2006/main">
+              <a:graphicData uri="http://schemas.openxmlformats.org/drawingml/2006/picture">
+                <pic:pic xmlns:pic="http://schemas.openxmlformats.org/drawingml/2006/picture">
+                  <pic:nvPicPr>
+                    <pic:cNvPr id="1" name=""/>
+                    <pic:cNvPicPr/>
+                  </pic:nvPicPr>
+                  <pic:blipFill>
+                    <a:blip r:embed="rId12"/>
+                    <a:stretch>
+                      <a:fillRect/>
+                    </a:stretch>
+                  </pic:blipFill>
+                  <pic:spPr>
+                    <a:xfrm>
+                      <a:off x="0" y="0"/>
+                      <a:ext cx="5943600" cy="2195195"/>
+                    </a:xfrm>
+                    <a:prstGeom prst="rect">
+                      <a:avLst/>
+                    </a:prstGeom>
+                  </pic:spPr>
+                </pic:pic>
+              </a:graphicData>
+            </a:graphic>
+          </wp:inline>
+        </w:drawing>
+      </w:r>
+    </w:p>
+    <w:p/>
+    <w:p>
+      <w:pPr>
+        <w:pStyle w:val="ListParagraph"/>
+        <w:numPr>
+          <w:ilvl w:val="0"/>
+          <w:numId w:val="1"/>
+        </w:numPr>
+      </w:pPr>
+      <w:r>
+        <w:t>Get average rating of a product by id</w:t>
+      </w:r>
+    </w:p>
+    <w:p/>
+    <w:p>
+      <w:pPr>
+        <w:pStyle w:val="ListParagraph"/>
+        <w:numPr>
+          <w:ilvl w:val="0"/>
+          <w:numId w:val="1"/>
+        </w:numPr>
+      </w:pPr>
+      <w:r>
+        <w:lastRenderedPageBreak/>
+        <w:t>Fetch all order by customer id</w:t>
+      </w:r>
+    </w:p>
+    <w:p>
+      <w:r>
+        <w:rPr>
+          <w:noProof/>
+        </w:rPr>
+        <w:drawing>
+          <wp:inline distT="0" distB="0" distL="0" distR="0" wp14:anchorId="15F61E01" wp14:editId="27B2A042">
+            <wp:extent cx="5943600" cy="3676650"/>
+            <wp:effectExtent l="0" t="0" r="0" b="0"/>
+            <wp:docPr id="15" name="Picture 15"/>
+            <wp:cNvGraphicFramePr>
+              <a:graphicFrameLocks xmlns:a="http://schemas.openxmlformats.org/drawingml/2006/main" noChangeAspect="1"/>
+            </wp:cNvGraphicFramePr>
+            <a:graphic xmlns:a="http://schemas.openxmlformats.org/drawingml/2006/main">
+              <a:graphicData uri="http://schemas.openxmlformats.org/drawingml/2006/picture">
+                <pic:pic xmlns:pic="http://schemas.openxmlformats.org/drawingml/2006/picture">
+                  <pic:nvPicPr>
+                    <pic:cNvPr id="1" name=""/>
+                    <pic:cNvPicPr/>
+                  </pic:nvPicPr>
+                  <pic:blipFill>
+                    <a:blip r:embed="rId13"/>
+                    <a:stretch>
+                      <a:fillRect/>
+                    </a:stretch>
+                  </pic:blipFill>
+                  <pic:spPr>
+                    <a:xfrm>
+                      <a:off x="0" y="0"/>
+                      <a:ext cx="5943600" cy="3676650"/>
+                    </a:xfrm>
+                    <a:prstGeom prst="rect">
+                      <a:avLst/>
+                    </a:prstGeom>
+                  </pic:spPr>
+                </pic:pic>
+              </a:graphicData>
+            </a:graphic>
+          </wp:inline>
+        </w:drawing>
+      </w:r>
+    </w:p>
+    <w:p/>
+    <w:p>
+      <w:pPr>
+        <w:pStyle w:val="ListParagraph"/>
+        <w:numPr>
+          <w:ilvl w:val="0"/>
+          <w:numId w:val="1"/>
+        </w:numPr>
+      </w:pPr>
+      <w:r>
+        <w:t>Get total number of sales by product Id</w:t>
+      </w:r>
+    </w:p>
+    <w:p>
+      <w:r>
+        <w:rPr>
+          <w:noProof/>
+        </w:rPr>
+        <w:drawing>
+          <wp:inline distT="0" distB="0" distL="0" distR="0" wp14:anchorId="34306A30" wp14:editId="082E7FA6">
+            <wp:extent cx="5943600" cy="572770"/>
+            <wp:effectExtent l="0" t="0" r="0" b="0"/>
+            <wp:docPr id="16" name="Picture 16"/>
+            <wp:cNvGraphicFramePr>
+              <a:graphicFrameLocks xmlns:a="http://schemas.openxmlformats.org/drawingml/2006/main" noChangeAspect="1"/>
+            </wp:cNvGraphicFramePr>
+            <a:graphic xmlns:a="http://schemas.openxmlformats.org/drawingml/2006/main">
+              <a:graphicData uri="http://schemas.openxmlformats.org/drawingml/2006/picture">
+                <pic:pic xmlns:pic="http://schemas.openxmlformats.org/drawingml/2006/picture">
+                  <pic:nvPicPr>
+                    <pic:cNvPr id="1" name=""/>
+                    <pic:cNvPicPr/>
+                  </pic:nvPicPr>
+                  <pic:blipFill>
+                    <a:blip r:embed="rId14"/>
+                    <a:stretch>
+                      <a:fillRect/>
+                    </a:stretch>
+                  </pic:blipFill>
+                  <pic:spPr>
+                    <a:xfrm>
+                      <a:off x="0" y="0"/>
+                      <a:ext cx="5943600" cy="572770"/>
+                    </a:xfrm>
+                    <a:prstGeom prst="rect">
+                      <a:avLst/>
+                    </a:prstGeom>
+                  </pic:spPr>
+                </pic:pic>
+              </a:graphicData>
+            </a:graphic>
+          </wp:inline>
+        </w:drawing>
+      </w:r>
+    </w:p>
+    <w:p>
+      <w:pPr>
+        <w:pStyle w:val="ListParagraph"/>
+        <w:numPr>
+          <w:ilvl w:val="0"/>
+          <w:numId w:val="1"/>
+        </w:numPr>
+      </w:pPr>
+      <w:r>
+        <w:t>Get total number of sales values for over-all company</w:t>
+      </w:r>
+    </w:p>
+    <w:p>
+      <w:r>
+        <w:rPr>
+          <w:noProof/>
+        </w:rPr>
+        <w:drawing>
+          <wp:inline distT="0" distB="0" distL="0" distR="0" wp14:anchorId="02045366" wp14:editId="15F83692">
+            <wp:extent cx="5943600" cy="617855"/>
+            <wp:effectExtent l="0" t="0" r="0" b="0"/>
+            <wp:docPr id="17" name="Picture 17"/>
+            <wp:cNvGraphicFramePr>
+              <a:graphicFrameLocks xmlns:a="http://schemas.openxmlformats.org/drawingml/2006/main" noChangeAspect="1"/>
+            </wp:cNvGraphicFramePr>
+            <a:graphic xmlns:a="http://schemas.openxmlformats.org/drawingml/2006/main">
+              <a:graphicData uri="http://schemas.openxmlformats.org/drawingml/2006/picture">
+                <pic:pic xmlns:pic="http://schemas.openxmlformats.org/drawingml/2006/picture">
+                  <pic:nvPicPr>
+                    <pic:cNvPr id="1" name=""/>
+                    <pic:cNvPicPr/>
+                  </pic:nvPicPr>
+                  <pic:blipFill>
+                    <a:blip r:embed="rId15"/>
+                    <a:stretch>
+                      <a:fillRect/>
+                    </a:stretch>
+                  </pic:blipFill>
+                  <pic:spPr>
+                    <a:xfrm>
+                      <a:off x="0" y="0"/>
+                      <a:ext cx="5943600" cy="617855"/>
+                    </a:xfrm>
+                    <a:prstGeom prst="rect">
+                      <a:avLst/>
+                    </a:prstGeom>
+                  </pic:spPr>
+                </pic:pic>
+              </a:graphicData>
+            </a:graphic>
+          </wp:inline>
+        </w:drawing>
       </w:r>
     </w:p>
     <w:sectPr>

</xml_diff>